<commit_message>
add blank project for 03 verion
</commit_message>
<xml_diff>
--- a/doc/设计文档/概要设计/电路改进任务0611.docx
+++ b/doc/设计文档/概要设计/电路改进任务0611.docx
@@ -316,9 +316,6 @@
     <w:p>
       <w:pPr>
         <w:pStyle w:val="2"/>
-        <w:rPr>
-          <w:rFonts w:hint="eastAsia"/>
-        </w:rPr>
       </w:pPr>
       <w:r>
         <w:rPr>
@@ -341,9 +338,6 @@
           <w:numId w:val="2"/>
         </w:numPr>
         <w:ind w:firstLineChars="0"/>
-        <w:rPr>
-          <w:rFonts w:hint="eastAsia"/>
-        </w:rPr>
       </w:pPr>
       <w:r>
         <w:rPr>
@@ -372,9 +366,6 @@
           <w:numId w:val="2"/>
         </w:numPr>
         <w:ind w:firstLineChars="0"/>
-        <w:rPr>
-          <w:rFonts w:hint="eastAsia"/>
-        </w:rPr>
       </w:pPr>
       <w:r>
         <w:rPr>
@@ -431,6 +422,52 @@
           <w:rFonts w:hint="eastAsia"/>
         </w:rPr>
       </w:pPr>
+      <w:r>
+        <w:rPr>
+          <w:rFonts w:hint="eastAsia"/>
+        </w:rPr>
+        <w:t>1205</w:t>
+      </w:r>
+      <w:r>
+        <w:rPr>
+          <w:rFonts w:hint="eastAsia"/>
+        </w:rPr>
+        <w:t>继续保留</w:t>
+      </w:r>
+    </w:p>
+    <w:p>
+      <w:pPr>
+        <w:pStyle w:val="a3"/>
+        <w:numPr>
+          <w:ilvl w:val="0"/>
+          <w:numId w:val="2"/>
+        </w:numPr>
+        <w:ind w:firstLineChars="0"/>
+      </w:pPr>
+      <w:r>
+        <w:rPr>
+          <w:rFonts w:hint="eastAsia"/>
+        </w:rPr>
+        <w:t>考虑</w:t>
+      </w:r>
+      <w:r>
+        <w:rPr>
+          <w:rFonts w:hint="eastAsia"/>
+        </w:rPr>
+        <w:t>7805</w:t>
+      </w:r>
+      <w:r>
+        <w:rPr>
+          <w:rFonts w:hint="eastAsia"/>
+        </w:rPr>
+        <w:t>电路和</w:t>
+      </w:r>
+      <w:r>
+        <w:rPr>
+          <w:rFonts w:hint="eastAsia"/>
+        </w:rPr>
+        <w:t>LM1117-3.3</w:t>
+      </w:r>
     </w:p>
     <w:p>
       <w:pPr>

</xml_diff>